<commit_message>
vivado demo pro added
</commit_message>
<xml_diff>
--- a/exp2/16340247-xirui-exp-report#2.docx
+++ b/exp2/16340247-xirui-exp-report#2.docx
@@ -775,7 +775,7 @@
       <w:pPr>
         <w:spacing w:line="60" w:lineRule="atLeast"/>
         <w:rPr>
-          <w:rFonts w:ascii="黑体" w:eastAsia="黑体" w:hAnsi="黑体" w:cs="华文楷体" w:hint="eastAsia"/>
+          <w:rFonts w:ascii="黑体" w:eastAsia="黑体" w:hAnsi="黑体" w:cs="华文楷体"/>
           <w:szCs w:val="28"/>
         </w:rPr>
       </w:pPr>
@@ -824,7 +824,7 @@
         <w:autoSpaceDN w:val="0"/>
         <w:spacing w:line="60" w:lineRule="atLeast"/>
         <w:rPr>
-          <w:rFonts w:ascii="黑体" w:eastAsia="黑体" w:hAnsi="黑体" w:cs="华文楷体" w:hint="eastAsia"/>
+          <w:rFonts w:ascii="黑体" w:eastAsia="黑体" w:hAnsi="黑体" w:cs="华文楷体"/>
           <w:sz w:val="24"/>
         </w:rPr>
       </w:pPr>
@@ -1354,7 +1354,7 @@
         <w:autoSpaceDN w:val="0"/>
         <w:spacing w:line="60" w:lineRule="atLeast"/>
         <w:rPr>
-          <w:rFonts w:ascii="黑体" w:eastAsia="黑体" w:hAnsi="黑体" w:cs="华文楷体" w:hint="eastAsia"/>
+          <w:rFonts w:ascii="黑体" w:eastAsia="黑体" w:hAnsi="黑体" w:cs="华文楷体"/>
           <w:sz w:val="24"/>
         </w:rPr>
       </w:pPr>
@@ -1482,35 +1482,7 @@
           <w:rFonts w:ascii="黑体" w:eastAsia="黑体" w:hAnsi="黑体" w:cs="华文楷体" w:hint="eastAsia"/>
           <w:sz w:val="24"/>
         </w:rPr>
-        <w:t>由设计图模拟的波形可知，真值表与</w:t>
-      </w:r>
-      <w:r>
-        <w:rPr>
-          <w:rFonts w:ascii="黑体" w:eastAsia="黑体" w:hAnsi="黑体" w:cs="华文楷体" w:hint="eastAsia"/>
-          <w:sz w:val="24"/>
-        </w:rPr>
-        <w:t>8421码到循环码的真值表</w:t>
-      </w:r>
-      <w:r>
-        <w:rPr>
-          <w:rFonts w:ascii="黑体" w:eastAsia="黑体" w:hAnsi="黑体" w:cs="华文楷体" w:hint="eastAsia"/>
-          <w:sz w:val="24"/>
-        </w:rPr>
-        <w:t>相同，可以认为这个电路实现了</w:t>
-      </w:r>
-      <w:r>
-        <w:rPr>
-          <w:rFonts w:ascii="黑体" w:eastAsia="黑体" w:hAnsi="黑体" w:cs="华文楷体" w:hint="eastAsia"/>
-          <w:sz w:val="24"/>
-        </w:rPr>
-        <w:t>421码到循环码</w:t>
-      </w:r>
-      <w:r>
-        <w:rPr>
-          <w:rFonts w:ascii="黑体" w:eastAsia="黑体" w:hAnsi="黑体" w:cs="华文楷体" w:hint="eastAsia"/>
-          <w:sz w:val="24"/>
-        </w:rPr>
-        <w:t>的转换。</w:t>
+        <w:t>由设计图模拟的波形可知，真值表与8421码到循环码的真值表相同，可以认为这个电路实现了421码到循环码的转换。</w:t>
       </w:r>
     </w:p>
     <w:p>
@@ -1670,21 +1642,7 @@
           <w:rFonts w:ascii="黑体" w:eastAsia="黑体" w:hAnsi="黑体" w:cs="华文楷体" w:hint="eastAsia"/>
           <w:sz w:val="24"/>
         </w:rPr>
-        <w:t>首先，写出</w:t>
-      </w:r>
-      <w:r>
-        <w:rPr>
-          <w:rFonts w:ascii="黑体" w:eastAsia="黑体" w:hAnsi="黑体" w:cs="华文楷体" w:hint="eastAsia"/>
-          <w:sz w:val="24"/>
-        </w:rPr>
-        <w:t>4位BCD码到七段数码管的转换电路</w:t>
-      </w:r>
-      <w:r>
-        <w:rPr>
-          <w:rFonts w:ascii="黑体" w:eastAsia="黑体" w:hAnsi="黑体" w:cs="华文楷体" w:hint="eastAsia"/>
-          <w:sz w:val="24"/>
-        </w:rPr>
-        <w:t>的真值表</w:t>
+        <w:t>首先，写出4位BCD码到七段数码管的转换电路的真值表</w:t>
       </w:r>
     </w:p>
     <w:p>
@@ -1750,7 +1708,6 @@
           <w:sz w:val="24"/>
         </w:rPr>
       </w:pPr>
-      <w:bookmarkStart w:id="0" w:name="_GoBack"/>
       <w:r>
         <w:rPr>
           <w:rFonts w:ascii="黑体" w:eastAsia="黑体" w:hAnsi="黑体" w:cs="华文楷体" w:hint="eastAsia"/>
@@ -1772,7 +1729,6 @@
         </w:rPr>
         <w:t>（电路的实际效果已经在TA处检查，为了减少重复，只放一张电路图）</w:t>
       </w:r>
-      <w:bookmarkEnd w:id="0"/>
     </w:p>
     <w:p>
       <w:pPr>
@@ -1783,7 +1739,7 @@
         <w:autoSpaceDN w:val="0"/>
         <w:spacing w:line="60" w:lineRule="atLeast"/>
         <w:rPr>
-          <w:rFonts w:ascii="黑体" w:eastAsia="黑体" w:hAnsi="黑体" w:cs="华文楷体" w:hint="eastAsia"/>
+          <w:rFonts w:ascii="黑体" w:eastAsia="黑体" w:hAnsi="黑体" w:cs="华文楷体"/>
           <w:sz w:val="24"/>
         </w:rPr>
       </w:pPr>
@@ -1852,7 +1808,7 @@
         <w:autoSpaceDN w:val="0"/>
         <w:spacing w:line="60" w:lineRule="atLeast"/>
         <w:rPr>
-          <w:rFonts w:ascii="黑体" w:eastAsia="黑体" w:hAnsi="黑体" w:cs="华文楷体" w:hint="eastAsia"/>
+          <w:rFonts w:ascii="黑体" w:eastAsia="黑体" w:hAnsi="黑体" w:cs="华文楷体"/>
           <w:sz w:val="24"/>
         </w:rPr>
       </w:pPr>
@@ -1879,23 +1835,496 @@
     </w:p>
     <w:p>
       <w:pPr>
+        <w:tabs>
+          <w:tab w:val="left" w:pos="1522"/>
+        </w:tabs>
         <w:autoSpaceDE w:val="0"/>
         <w:autoSpaceDN w:val="0"/>
         <w:spacing w:line="60" w:lineRule="atLeast"/>
         <w:rPr>
+          <w:rFonts w:ascii="黑体" w:eastAsia="黑体" w:hAnsi="黑体" w:cs="华文楷体"/>
+          <w:sz w:val="24"/>
+        </w:rPr>
+      </w:pPr>
+      <w:r>
+        <w:rPr>
           <w:rFonts w:ascii="黑体" w:eastAsia="黑体" w:hAnsi="黑体" w:cs="华文楷体" w:hint="eastAsia"/>
           <w:b/>
           <w:sz w:val="24"/>
         </w:rPr>
-      </w:pPr>
-      <w:r>
-        <w:rPr>
-          <w:rFonts w:ascii="黑体" w:eastAsia="黑体" w:hAnsi="黑体" w:cs="华文楷体" w:hint="eastAsia"/>
+        <w:t>实验1：</w:t>
+      </w:r>
+      <w:r>
+        <w:rPr>
+          <w:rFonts w:ascii="黑体" w:eastAsia="黑体" w:hAnsi="黑体" w:cs="华文楷体" w:hint="eastAsia"/>
+          <w:sz w:val="24"/>
+        </w:rPr>
+        <w:t>设计代码转换电路，输入为四位8421</w:t>
+      </w:r>
+      <w:bookmarkStart w:id="0" w:name="_GoBack"/>
+      <w:bookmarkEnd w:id="0"/>
+      <w:r>
+        <w:rPr>
+          <w:rFonts w:ascii="黑体" w:eastAsia="黑体" w:hAnsi="黑体" w:cs="华文楷体" w:hint="eastAsia"/>
+          <w:sz w:val="24"/>
+        </w:rPr>
+        <w:t>码，输出为循环码。</w:t>
+      </w:r>
+    </w:p>
+    <w:p>
+      <w:pPr>
+        <w:tabs>
+          <w:tab w:val="left" w:pos="1522"/>
+        </w:tabs>
+        <w:autoSpaceDE w:val="0"/>
+        <w:autoSpaceDN w:val="0"/>
+        <w:spacing w:line="60" w:lineRule="atLeast"/>
+        <w:rPr>
+          <w:rFonts w:ascii="黑体" w:eastAsia="黑体" w:hAnsi="黑体" w:cs="华文楷体" w:hint="eastAsia"/>
+          <w:sz w:val="24"/>
+        </w:rPr>
+      </w:pPr>
+      <w:r>
+        <w:rPr>
+          <w:rFonts w:ascii="黑体" w:eastAsia="黑体" w:hAnsi="黑体" w:cs="华文楷体" w:hint="eastAsia"/>
+          <w:noProof/>
+          <w:sz w:val="24"/>
+        </w:rPr>
+        <w:lastRenderedPageBreak/>
+        <w:drawing>
+          <wp:anchor distT="0" distB="0" distL="114300" distR="114300" simplePos="0" relativeHeight="251665408" behindDoc="0" locked="0" layoutInCell="1" allowOverlap="1">
+            <wp:simplePos x="0" y="0"/>
+            <wp:positionH relativeFrom="margin">
+              <wp:posOffset>2786811</wp:posOffset>
+            </wp:positionH>
+            <wp:positionV relativeFrom="paragraph">
+              <wp:posOffset>279</wp:posOffset>
+            </wp:positionV>
+            <wp:extent cx="2501265" cy="2501265"/>
+            <wp:effectExtent l="0" t="0" r="0" b="0"/>
+            <wp:wrapTopAndBottom/>
+            <wp:docPr id="5" name="图片 5" descr="C:\Users\SiriusSee\AppData\Local\Microsoft\Windows\INetCache\Content.Word\photo_2017-10-25_18-20-12.jpg"/>
+            <wp:cNvGraphicFramePr>
+              <a:graphicFrameLocks xmlns:a="http://schemas.openxmlformats.org/drawingml/2006/main" noChangeAspect="1"/>
+            </wp:cNvGraphicFramePr>
+            <a:graphic xmlns:a="http://schemas.openxmlformats.org/drawingml/2006/main">
+              <a:graphicData uri="http://schemas.openxmlformats.org/drawingml/2006/picture">
+                <pic:pic xmlns:pic="http://schemas.openxmlformats.org/drawingml/2006/picture">
+                  <pic:nvPicPr>
+                    <pic:cNvPr id="0" name="Picture 4" descr="C:\Users\SiriusSee\AppData\Local\Microsoft\Windows\INetCache\Content.Word\photo_2017-10-25_18-20-12.jpg"/>
+                    <pic:cNvPicPr>
+                      <a:picLocks noChangeAspect="1" noChangeArrowheads="1"/>
+                    </pic:cNvPicPr>
+                  </pic:nvPicPr>
+                  <pic:blipFill>
+                    <a:blip r:embed="rId13" cstate="print">
+                      <a:extLst>
+                        <a:ext uri="{28A0092B-C50C-407E-A947-70E740481C1C}">
+                          <a14:useLocalDpi xmlns:a14="http://schemas.microsoft.com/office/drawing/2010/main" val="0"/>
+                        </a:ext>
+                      </a:extLst>
+                    </a:blip>
+                    <a:srcRect/>
+                    <a:stretch>
+                      <a:fillRect/>
+                    </a:stretch>
+                  </pic:blipFill>
+                  <pic:spPr bwMode="auto">
+                    <a:xfrm>
+                      <a:off x="0" y="0"/>
+                      <a:ext cx="2501265" cy="2501265"/>
+                    </a:xfrm>
+                    <a:prstGeom prst="rect">
+                      <a:avLst/>
+                    </a:prstGeom>
+                    <a:noFill/>
+                    <a:ln>
+                      <a:noFill/>
+                    </a:ln>
+                  </pic:spPr>
+                </pic:pic>
+              </a:graphicData>
+            </a:graphic>
+            <wp14:sizeRelH relativeFrom="page">
+              <wp14:pctWidth>0</wp14:pctWidth>
+            </wp14:sizeRelH>
+            <wp14:sizeRelV relativeFrom="page">
+              <wp14:pctHeight>0</wp14:pctHeight>
+            </wp14:sizeRelV>
+          </wp:anchor>
+        </w:drawing>
+      </w:r>
+      <w:r>
+        <w:rPr>
+          <w:rFonts w:ascii="黑体" w:eastAsia="黑体" w:hAnsi="黑体" w:cs="华文楷体" w:hint="eastAsia"/>
+          <w:noProof/>
+          <w:sz w:val="24"/>
+        </w:rPr>
+        <w:drawing>
+          <wp:anchor distT="0" distB="0" distL="114300" distR="114300" simplePos="0" relativeHeight="251663360" behindDoc="0" locked="0" layoutInCell="1" allowOverlap="1">
+            <wp:simplePos x="0" y="0"/>
+            <wp:positionH relativeFrom="margin">
+              <wp:posOffset>1770481</wp:posOffset>
+            </wp:positionH>
+            <wp:positionV relativeFrom="paragraph">
+              <wp:posOffset>2602738</wp:posOffset>
+            </wp:positionV>
+            <wp:extent cx="2903855" cy="2903855"/>
+            <wp:effectExtent l="0" t="0" r="0" b="0"/>
+            <wp:wrapTopAndBottom/>
+            <wp:docPr id="3" name="图片 3" descr="C:\Users\SiriusSee\AppData\Local\Microsoft\Windows\INetCache\Content.Word\photo_2017-10-25_18-20-03.jpg"/>
+            <wp:cNvGraphicFramePr>
+              <a:graphicFrameLocks xmlns:a="http://schemas.openxmlformats.org/drawingml/2006/main" noChangeAspect="1"/>
+            </wp:cNvGraphicFramePr>
+            <a:graphic xmlns:a="http://schemas.openxmlformats.org/drawingml/2006/main">
+              <a:graphicData uri="http://schemas.openxmlformats.org/drawingml/2006/picture">
+                <pic:pic xmlns:pic="http://schemas.openxmlformats.org/drawingml/2006/picture">
+                  <pic:nvPicPr>
+                    <pic:cNvPr id="0" name="Picture 2" descr="C:\Users\SiriusSee\AppData\Local\Microsoft\Windows\INetCache\Content.Word\photo_2017-10-25_18-20-03.jpg"/>
+                    <pic:cNvPicPr>
+                      <a:picLocks noChangeAspect="1" noChangeArrowheads="1"/>
+                    </pic:cNvPicPr>
+                  </pic:nvPicPr>
+                  <pic:blipFill>
+                    <a:blip r:embed="rId14" cstate="print">
+                      <a:extLst>
+                        <a:ext uri="{28A0092B-C50C-407E-A947-70E740481C1C}">
+                          <a14:useLocalDpi xmlns:a14="http://schemas.microsoft.com/office/drawing/2010/main" val="0"/>
+                        </a:ext>
+                      </a:extLst>
+                    </a:blip>
+                    <a:srcRect/>
+                    <a:stretch>
+                      <a:fillRect/>
+                    </a:stretch>
+                  </pic:blipFill>
+                  <pic:spPr bwMode="auto">
+                    <a:xfrm>
+                      <a:off x="0" y="0"/>
+                      <a:ext cx="2903855" cy="2903855"/>
+                    </a:xfrm>
+                    <a:prstGeom prst="rect">
+                      <a:avLst/>
+                    </a:prstGeom>
+                    <a:noFill/>
+                    <a:ln>
+                      <a:noFill/>
+                    </a:ln>
+                  </pic:spPr>
+                </pic:pic>
+              </a:graphicData>
+            </a:graphic>
+            <wp14:sizeRelH relativeFrom="page">
+              <wp14:pctWidth>0</wp14:pctWidth>
+            </wp14:sizeRelH>
+            <wp14:sizeRelV relativeFrom="page">
+              <wp14:pctHeight>0</wp14:pctHeight>
+            </wp14:sizeRelV>
+          </wp:anchor>
+        </w:drawing>
+      </w:r>
+      <w:r>
+        <w:rPr>
+          <w:rFonts w:ascii="黑体" w:eastAsia="黑体" w:hAnsi="黑体" w:cs="华文楷体" w:hint="eastAsia"/>
+          <w:noProof/>
+          <w:sz w:val="24"/>
+        </w:rPr>
+        <w:drawing>
+          <wp:anchor distT="0" distB="0" distL="114300" distR="114300" simplePos="0" relativeHeight="251666432" behindDoc="0" locked="0" layoutInCell="1" allowOverlap="1">
+            <wp:simplePos x="0" y="0"/>
+            <wp:positionH relativeFrom="margin">
+              <wp:posOffset>2289022</wp:posOffset>
+            </wp:positionH>
+            <wp:positionV relativeFrom="paragraph">
+              <wp:posOffset>5645810</wp:posOffset>
+            </wp:positionV>
+            <wp:extent cx="2984500" cy="2984500"/>
+            <wp:effectExtent l="0" t="0" r="6350" b="6350"/>
+            <wp:wrapTopAndBottom/>
+            <wp:docPr id="11" name="图片 11" descr="C:\Users\SiriusSee\AppData\Local\Microsoft\Windows\INetCache\Content.Word\photo_2017-10-25_18-20-18.jpg"/>
+            <wp:cNvGraphicFramePr>
+              <a:graphicFrameLocks xmlns:a="http://schemas.openxmlformats.org/drawingml/2006/main" noChangeAspect="1"/>
+            </wp:cNvGraphicFramePr>
+            <a:graphic xmlns:a="http://schemas.openxmlformats.org/drawingml/2006/main">
+              <a:graphicData uri="http://schemas.openxmlformats.org/drawingml/2006/picture">
+                <pic:pic xmlns:pic="http://schemas.openxmlformats.org/drawingml/2006/picture">
+                  <pic:nvPicPr>
+                    <pic:cNvPr id="0" name="Picture 6" descr="C:\Users\SiriusSee\AppData\Local\Microsoft\Windows\INetCache\Content.Word\photo_2017-10-25_18-20-18.jpg"/>
+                    <pic:cNvPicPr>
+                      <a:picLocks noChangeAspect="1" noChangeArrowheads="1"/>
+                    </pic:cNvPicPr>
+                  </pic:nvPicPr>
+                  <pic:blipFill>
+                    <a:blip r:embed="rId15" cstate="print">
+                      <a:extLst>
+                        <a:ext uri="{28A0092B-C50C-407E-A947-70E740481C1C}">
+                          <a14:useLocalDpi xmlns:a14="http://schemas.microsoft.com/office/drawing/2010/main" val="0"/>
+                        </a:ext>
+                      </a:extLst>
+                    </a:blip>
+                    <a:srcRect/>
+                    <a:stretch>
+                      <a:fillRect/>
+                    </a:stretch>
+                  </pic:blipFill>
+                  <pic:spPr bwMode="auto">
+                    <a:xfrm>
+                      <a:off x="0" y="0"/>
+                      <a:ext cx="2984500" cy="2984500"/>
+                    </a:xfrm>
+                    <a:prstGeom prst="rect">
+                      <a:avLst/>
+                    </a:prstGeom>
+                    <a:noFill/>
+                    <a:ln>
+                      <a:noFill/>
+                    </a:ln>
+                  </pic:spPr>
+                </pic:pic>
+              </a:graphicData>
+            </a:graphic>
+            <wp14:sizeRelH relativeFrom="page">
+              <wp14:pctWidth>0</wp14:pctWidth>
+            </wp14:sizeRelH>
+            <wp14:sizeRelV relativeFrom="page">
+              <wp14:pctHeight>0</wp14:pctHeight>
+            </wp14:sizeRelV>
+          </wp:anchor>
+        </w:drawing>
+      </w:r>
+      <w:r>
+        <w:rPr>
+          <w:rFonts w:ascii="黑体" w:eastAsia="黑体" w:hAnsi="黑体" w:cs="华文楷体" w:hint="eastAsia"/>
+          <w:noProof/>
+          <w:sz w:val="24"/>
+        </w:rPr>
+        <w:drawing>
+          <wp:anchor distT="0" distB="0" distL="114300" distR="114300" simplePos="0" relativeHeight="251667456" behindDoc="0" locked="0" layoutInCell="1" allowOverlap="1">
+            <wp:simplePos x="0" y="0"/>
+            <wp:positionH relativeFrom="margin">
+              <wp:posOffset>3664915</wp:posOffset>
+            </wp:positionH>
+            <wp:positionV relativeFrom="paragraph">
+              <wp:posOffset>6114186</wp:posOffset>
+            </wp:positionV>
+            <wp:extent cx="2896235" cy="2896235"/>
+            <wp:effectExtent l="0" t="0" r="0" b="0"/>
+            <wp:wrapTopAndBottom/>
+            <wp:docPr id="10" name="图片 10" descr="C:\Users\SiriusSee\AppData\Local\Microsoft\Windows\INetCache\Content.Word\photo_2017-10-25_18-20-15.jpg"/>
+            <wp:cNvGraphicFramePr>
+              <a:graphicFrameLocks xmlns:a="http://schemas.openxmlformats.org/drawingml/2006/main" noChangeAspect="1"/>
+            </wp:cNvGraphicFramePr>
+            <a:graphic xmlns:a="http://schemas.openxmlformats.org/drawingml/2006/main">
+              <a:graphicData uri="http://schemas.openxmlformats.org/drawingml/2006/picture">
+                <pic:pic xmlns:pic="http://schemas.openxmlformats.org/drawingml/2006/picture">
+                  <pic:nvPicPr>
+                    <pic:cNvPr id="0" name="Picture 5" descr="C:\Users\SiriusSee\AppData\Local\Microsoft\Windows\INetCache\Content.Word\photo_2017-10-25_18-20-15.jpg"/>
+                    <pic:cNvPicPr>
+                      <a:picLocks noChangeAspect="1" noChangeArrowheads="1"/>
+                    </pic:cNvPicPr>
+                  </pic:nvPicPr>
+                  <pic:blipFill>
+                    <a:blip r:embed="rId16" cstate="print">
+                      <a:extLst>
+                        <a:ext uri="{28A0092B-C50C-407E-A947-70E740481C1C}">
+                          <a14:useLocalDpi xmlns:a14="http://schemas.microsoft.com/office/drawing/2010/main" val="0"/>
+                        </a:ext>
+                      </a:extLst>
+                    </a:blip>
+                    <a:srcRect/>
+                    <a:stretch>
+                      <a:fillRect/>
+                    </a:stretch>
+                  </pic:blipFill>
+                  <pic:spPr bwMode="auto">
+                    <a:xfrm>
+                      <a:off x="0" y="0"/>
+                      <a:ext cx="2896235" cy="2896235"/>
+                    </a:xfrm>
+                    <a:prstGeom prst="rect">
+                      <a:avLst/>
+                    </a:prstGeom>
+                    <a:noFill/>
+                    <a:ln>
+                      <a:noFill/>
+                    </a:ln>
+                  </pic:spPr>
+                </pic:pic>
+              </a:graphicData>
+            </a:graphic>
+            <wp14:sizeRelH relativeFrom="page">
+              <wp14:pctWidth>0</wp14:pctWidth>
+            </wp14:sizeRelH>
+            <wp14:sizeRelV relativeFrom="page">
+              <wp14:pctHeight>0</wp14:pctHeight>
+            </wp14:sizeRelV>
+          </wp:anchor>
+        </w:drawing>
+      </w:r>
+      <w:r>
+        <w:rPr>
+          <w:rFonts w:ascii="黑体" w:eastAsia="黑体" w:hAnsi="黑体" w:cs="华文楷体"/>
+          <w:sz w:val="24"/>
+        </w:rPr>
+        <w:t>-</w:t>
+      </w:r>
+      <w:r>
+        <w:rPr>
+          <w:rFonts w:ascii="黑体" w:eastAsia="黑体" w:hAnsi="黑体" w:cs="华文楷体" w:hint="eastAsia"/>
+          <w:sz w:val="24"/>
+        </w:rPr>
+        <w:t>首先，按照</w:t>
+      </w:r>
+      <w:r>
+        <w:rPr>
+          <w:rFonts w:ascii="黑体" w:eastAsia="黑体" w:hAnsi="黑体" w:cs="华文楷体" w:hint="eastAsia"/>
+          <w:noProof/>
+          <w:sz w:val="24"/>
+        </w:rPr>
+        <w:drawing>
+          <wp:anchor distT="0" distB="0" distL="114300" distR="114300" simplePos="0" relativeHeight="251664384" behindDoc="0" locked="0" layoutInCell="1" allowOverlap="1">
+            <wp:simplePos x="0" y="0"/>
+            <wp:positionH relativeFrom="margin">
+              <wp:align>left</wp:align>
+            </wp:positionH>
+            <wp:positionV relativeFrom="paragraph">
+              <wp:posOffset>5689778</wp:posOffset>
+            </wp:positionV>
+            <wp:extent cx="2823210" cy="2823210"/>
+            <wp:effectExtent l="0" t="0" r="0" b="0"/>
+            <wp:wrapTopAndBottom/>
+            <wp:docPr id="4" name="图片 4" descr="C:\Users\SiriusSee\AppData\Local\Microsoft\Windows\INetCache\Content.Word\photo_2017-10-25_18-20-08.jpg"/>
+            <wp:cNvGraphicFramePr>
+              <a:graphicFrameLocks xmlns:a="http://schemas.openxmlformats.org/drawingml/2006/main" noChangeAspect="1"/>
+            </wp:cNvGraphicFramePr>
+            <a:graphic xmlns:a="http://schemas.openxmlformats.org/drawingml/2006/main">
+              <a:graphicData uri="http://schemas.openxmlformats.org/drawingml/2006/picture">
+                <pic:pic xmlns:pic="http://schemas.openxmlformats.org/drawingml/2006/picture">
+                  <pic:nvPicPr>
+                    <pic:cNvPr id="0" name="Picture 3" descr="C:\Users\SiriusSee\AppData\Local\Microsoft\Windows\INetCache\Content.Word\photo_2017-10-25_18-20-08.jpg"/>
+                    <pic:cNvPicPr>
+                      <a:picLocks noChangeAspect="1" noChangeArrowheads="1"/>
+                    </pic:cNvPicPr>
+                  </pic:nvPicPr>
+                  <pic:blipFill>
+                    <a:blip r:embed="rId17" cstate="print">
+                      <a:extLst>
+                        <a:ext uri="{28A0092B-C50C-407E-A947-70E740481C1C}">
+                          <a14:useLocalDpi xmlns:a14="http://schemas.microsoft.com/office/drawing/2010/main" val="0"/>
+                        </a:ext>
+                      </a:extLst>
+                    </a:blip>
+                    <a:srcRect/>
+                    <a:stretch>
+                      <a:fillRect/>
+                    </a:stretch>
+                  </pic:blipFill>
+                  <pic:spPr bwMode="auto">
+                    <a:xfrm>
+                      <a:off x="0" y="0"/>
+                      <a:ext cx="2823210" cy="2823210"/>
+                    </a:xfrm>
+                    <a:prstGeom prst="rect">
+                      <a:avLst/>
+                    </a:prstGeom>
+                    <a:noFill/>
+                    <a:ln>
+                      <a:noFill/>
+                    </a:ln>
+                  </pic:spPr>
+                </pic:pic>
+              </a:graphicData>
+            </a:graphic>
+            <wp14:sizeRelH relativeFrom="page">
+              <wp14:pctWidth>0</wp14:pctWidth>
+            </wp14:sizeRelH>
+            <wp14:sizeRelV relativeFrom="page">
+              <wp14:pctHeight>0</wp14:pctHeight>
+            </wp14:sizeRelV>
+          </wp:anchor>
+        </w:drawing>
+      </w:r>
+      <w:r>
+        <w:rPr>
+          <w:rFonts w:ascii="黑体" w:eastAsia="黑体" w:hAnsi="黑体" w:cs="华文楷体" w:hint="eastAsia"/>
+          <w:noProof/>
+          <w:sz w:val="24"/>
+        </w:rPr>
+        <w:drawing>
+          <wp:anchor distT="0" distB="0" distL="114300" distR="114300" simplePos="0" relativeHeight="251662336" behindDoc="0" locked="0" layoutInCell="1" allowOverlap="1">
+            <wp:simplePos x="0" y="0"/>
+            <wp:positionH relativeFrom="margin">
+              <wp:align>left</wp:align>
+            </wp:positionH>
+            <wp:positionV relativeFrom="paragraph">
+              <wp:posOffset>20320</wp:posOffset>
+            </wp:positionV>
+            <wp:extent cx="2596515" cy="2596515"/>
+            <wp:effectExtent l="0" t="0" r="0" b="0"/>
+            <wp:wrapTopAndBottom/>
+            <wp:docPr id="1" name="图片 1" descr="C:\Users\SiriusSee\AppData\Local\Microsoft\Windows\INetCache\Content.Word\photo_2017-10-25_18-19-59.jpg"/>
+            <wp:cNvGraphicFramePr>
+              <a:graphicFrameLocks xmlns:a="http://schemas.openxmlformats.org/drawingml/2006/main" noChangeAspect="1"/>
+            </wp:cNvGraphicFramePr>
+            <a:graphic xmlns:a="http://schemas.openxmlformats.org/drawingml/2006/main">
+              <a:graphicData uri="http://schemas.openxmlformats.org/drawingml/2006/picture">
+                <pic:pic xmlns:pic="http://schemas.openxmlformats.org/drawingml/2006/picture">
+                  <pic:nvPicPr>
+                    <pic:cNvPr id="0" name="Picture 1" descr="C:\Users\SiriusSee\AppData\Local\Microsoft\Windows\INetCache\Content.Word\photo_2017-10-25_18-19-59.jpg"/>
+                    <pic:cNvPicPr>
+                      <a:picLocks noChangeAspect="1" noChangeArrowheads="1"/>
+                    </pic:cNvPicPr>
+                  </pic:nvPicPr>
+                  <pic:blipFill>
+                    <a:blip r:embed="rId18" cstate="print">
+                      <a:extLst>
+                        <a:ext uri="{28A0092B-C50C-407E-A947-70E740481C1C}">
+                          <a14:useLocalDpi xmlns:a14="http://schemas.microsoft.com/office/drawing/2010/main" val="0"/>
+                        </a:ext>
+                      </a:extLst>
+                    </a:blip>
+                    <a:srcRect/>
+                    <a:stretch>
+                      <a:fillRect/>
+                    </a:stretch>
+                  </pic:blipFill>
+                  <pic:spPr bwMode="auto">
+                    <a:xfrm>
+                      <a:off x="0" y="0"/>
+                      <a:ext cx="2596515" cy="2596515"/>
+                    </a:xfrm>
+                    <a:prstGeom prst="rect">
+                      <a:avLst/>
+                    </a:prstGeom>
+                    <a:noFill/>
+                    <a:ln>
+                      <a:noFill/>
+                    </a:ln>
+                  </pic:spPr>
+                </pic:pic>
+              </a:graphicData>
+            </a:graphic>
+            <wp14:sizeRelH relativeFrom="page">
+              <wp14:pctWidth>0</wp14:pctWidth>
+            </wp14:sizeRelH>
+            <wp14:sizeRelV relativeFrom="page">
+              <wp14:pctHeight>0</wp14:pctHeight>
+            </wp14:sizeRelV>
+          </wp:anchor>
+        </w:drawing>
+      </w:r>
+    </w:p>
+    <w:p>
+      <w:pPr>
+        <w:autoSpaceDE w:val="0"/>
+        <w:autoSpaceDN w:val="0"/>
+        <w:spacing w:line="60" w:lineRule="atLeast"/>
+        <w:rPr>
+          <w:rFonts w:ascii="黑体" w:eastAsia="黑体" w:hAnsi="黑体" w:cs="华文楷体"/>
           <w:b/>
           <w:sz w:val="24"/>
         </w:rPr>
-        <w:t>实验1：</w:t>
-      </w:r>
+      </w:pPr>
     </w:p>
     <w:p>
       <w:pPr>
@@ -1929,7 +2358,7 @@
       </w:pPr>
     </w:p>
     <w:sectPr>
-      <w:footerReference w:type="default" r:id="rId13"/>
+      <w:footerReference w:type="default" r:id="rId19"/>
       <w:pgSz w:w="11906" w:h="16838"/>
       <w:pgMar w:top="1200" w:right="1200" w:bottom="1200" w:left="1200" w:header="851" w:footer="992" w:gutter="0"/>
       <w:cols w:space="720"/>
@@ -2920,6 +3349,7 @@
   <w:style w:type="character" w:default="1" w:styleId="a0">
     <w:name w:val="Default Paragraph Font"/>
     <w:uiPriority w:val="1"/>
+    <w:semiHidden/>
     <w:unhideWhenUsed/>
   </w:style>
   <w:style w:type="table" w:default="1" w:styleId="a1">

</xml_diff>